<commit_message>
commit - registracija pravnog lica putem aplikacije
</commit_message>
<xml_diff>
--- a/Scenariji/RegistracijaPravnogLicaPutemAplikacije.docx
+++ b/Scenariji/RegistracijaPravnogLicaPutemAplikacije.docx
@@ -285,7 +285,17 @@
                 <w:color w:val="000000"/>
                 <w:lang w:eastAsia="hr-BA"/>
               </w:rPr>
-              <w:t>Unošenje ličnih podataka i podataka o vozilu.</w:t>
+              <w:t>Unošenje ličnih pod</w:t>
+            </w:r>
+            <w:bookmarkStart w:id="0" w:name="_GoBack"/>
+            <w:bookmarkEnd w:id="0"/>
+            <w:r>
+              <w:rPr>
+                <w:rFonts w:ascii="Arial" w:eastAsia="Times New Roman" w:hAnsi="Arial" w:cs="Arial"/>
+                <w:color w:val="000000"/>
+                <w:lang w:eastAsia="hr-BA"/>
+              </w:rPr>
+              <w:t>ataka i podataka o vozilu.</w:t>
             </w:r>
           </w:p>
           <w:p>
@@ -1629,10 +1639,7 @@
         </w:tc>
       </w:tr>
     </w:tbl>
-    <w:p>
-      <w:bookmarkStart w:id="0" w:name="_GoBack"/>
-      <w:bookmarkEnd w:id="0"/>
-    </w:p>
+    <w:p/>
     <w:sectPr>
       <w:pgSz w:w="11906" w:h="16838"/>
       <w:pgMar w:top="1417" w:right="1417" w:bottom="1417" w:left="1417" w:header="708" w:footer="708" w:gutter="0"/>

</xml_diff>